<commit_message>
inline css and challenge question
</commit_message>
<xml_diff>
--- a/react/awesomeapp/src/react.docx
+++ b/react/awesomeapp/src/react.docx
@@ -479,203 +479,9 @@
       </w:r>
     </w:p>
     <w:p>
-      <w:proofErr w:type="gramStart"/>
-      <w:r>
-        <w:t>package</w:t>
-      </w:r>
-      <w:proofErr w:type="gramEnd"/>
-      <w:r>
-        <w:t xml:space="preserve"> .</w:t>
-      </w:r>
-      <w:proofErr w:type="spellStart"/>
-      <w:r>
-        <w:t>json</w:t>
-      </w:r>
-      <w:proofErr w:type="spellEnd"/>
-      <w:r>
-        <w:t xml:space="preserve"> </w:t>
-      </w:r>
-      <w:proofErr w:type="spellStart"/>
-      <w:r>
-        <w:t>humara</w:t>
-      </w:r>
-      <w:proofErr w:type="spellEnd"/>
-      <w:r>
-        <w:t xml:space="preserve"> metadata store </w:t>
-      </w:r>
-      <w:proofErr w:type="spellStart"/>
-      <w:r>
-        <w:t>karta</w:t>
-      </w:r>
-      <w:proofErr w:type="spellEnd"/>
-      <w:r>
-        <w:t xml:space="preserve"> </w:t>
-      </w:r>
-      <w:proofErr w:type="spellStart"/>
-      <w:r>
-        <w:t>hai.aur</w:t>
-      </w:r>
-      <w:proofErr w:type="spellEnd"/>
-      <w:r>
-        <w:t xml:space="preserve"> </w:t>
-      </w:r>
-      <w:proofErr w:type="spellStart"/>
-      <w:r>
-        <w:t>uss</w:t>
-      </w:r>
-      <w:proofErr w:type="spellEnd"/>
-      <w:r>
-        <w:t xml:space="preserve"> par </w:t>
-      </w:r>
-      <w:proofErr w:type="spellStart"/>
-      <w:r>
-        <w:t>kitne</w:t>
-      </w:r>
-      <w:proofErr w:type="spellEnd"/>
-      <w:r>
-        <w:t xml:space="preserve"> </w:t>
-      </w:r>
-      <w:proofErr w:type="spellStart"/>
-      <w:r>
-        <w:t>dependenices</w:t>
-      </w:r>
-      <w:proofErr w:type="spellEnd"/>
-      <w:r>
-        <w:t xml:space="preserve"> </w:t>
-      </w:r>
-      <w:proofErr w:type="spellStart"/>
-      <w:r>
-        <w:t>hai</w:t>
-      </w:r>
-      <w:proofErr w:type="spellEnd"/>
-      <w:r>
-        <w:t xml:space="preserve"> </w:t>
-      </w:r>
-      <w:proofErr w:type="spellStart"/>
-      <w:r>
-        <w:t>iss</w:t>
-      </w:r>
-      <w:proofErr w:type="spellEnd"/>
-      <w:r>
-        <w:t xml:space="preserve"> file </w:t>
-      </w:r>
-      <w:proofErr w:type="spellStart"/>
-      <w:r>
-        <w:t>ki</w:t>
-      </w:r>
-      <w:proofErr w:type="spellEnd"/>
-      <w:r>
-        <w:t xml:space="preserve"> </w:t>
-      </w:r>
-      <w:proofErr w:type="spellStart"/>
-      <w:r>
-        <w:t>madad</w:t>
-      </w:r>
-      <w:proofErr w:type="spellEnd"/>
-      <w:r>
-        <w:t xml:space="preserve"> se hum </w:t>
-      </w:r>
-      <w:proofErr w:type="spellStart"/>
-      <w:r>
-        <w:t>apne</w:t>
-      </w:r>
-      <w:proofErr w:type="spellEnd"/>
-      <w:r>
-        <w:t xml:space="preserve"> project </w:t>
-      </w:r>
-      <w:proofErr w:type="spellStart"/>
-      <w:r>
-        <w:t>kokisi</w:t>
-      </w:r>
-      <w:proofErr w:type="spellEnd"/>
-      <w:r>
-        <w:t xml:space="preserve"> se </w:t>
-      </w:r>
-      <w:proofErr w:type="spellStart"/>
-      <w:r>
-        <w:t>bhi</w:t>
-      </w:r>
-      <w:proofErr w:type="spellEnd"/>
-      <w:r>
-        <w:t xml:space="preserve"> share </w:t>
-      </w:r>
-      <w:proofErr w:type="spellStart"/>
-      <w:r>
-        <w:t>kar</w:t>
-      </w:r>
-      <w:proofErr w:type="spellEnd"/>
-      <w:r>
-        <w:t xml:space="preserve"> </w:t>
-      </w:r>
-      <w:proofErr w:type="spellStart"/>
-      <w:r>
-        <w:t>sakte</w:t>
-      </w:r>
-      <w:proofErr w:type="spellEnd"/>
-      <w:r>
-        <w:t xml:space="preserve"> </w:t>
-      </w:r>
-      <w:proofErr w:type="spellStart"/>
-      <w:r>
-        <w:t>hai</w:t>
-      </w:r>
-      <w:proofErr w:type="spellEnd"/>
-      <w:r>
-        <w:t xml:space="preserve"> </w:t>
-      </w:r>
-      <w:proofErr w:type="spellStart"/>
-      <w:r>
-        <w:t>toh</w:t>
-      </w:r>
-      <w:proofErr w:type="spellEnd"/>
-      <w:r>
-        <w:t xml:space="preserve"> </w:t>
-      </w:r>
-      <w:proofErr w:type="spellStart"/>
-      <w:r>
-        <w:t>yeh</w:t>
-      </w:r>
-      <w:proofErr w:type="spellEnd"/>
-      <w:r>
-        <w:t xml:space="preserve"> </w:t>
-      </w:r>
-      <w:proofErr w:type="spellStart"/>
-      <w:r>
-        <w:t>json</w:t>
-      </w:r>
-      <w:proofErr w:type="spellEnd"/>
-      <w:r>
-        <w:t xml:space="preserve"> file </w:t>
-      </w:r>
-      <w:proofErr w:type="spellStart"/>
-      <w:r>
-        <w:t>bht</w:t>
-      </w:r>
-      <w:proofErr w:type="spellEnd"/>
-      <w:r>
-        <w:t xml:space="preserve"> important </w:t>
-      </w:r>
-      <w:proofErr w:type="spellStart"/>
-      <w:r>
-        <w:t>hai</w:t>
-      </w:r>
-      <w:proofErr w:type="spellEnd"/>
-      <w:r>
-        <w:t xml:space="preserve"> react </w:t>
-      </w:r>
-      <w:proofErr w:type="spellStart"/>
-      <w:r>
-        <w:t>ke</w:t>
-      </w:r>
-      <w:proofErr w:type="spellEnd"/>
-      <w:r>
-        <w:t xml:space="preserve"> </w:t>
-      </w:r>
-      <w:proofErr w:type="spellStart"/>
-      <w:r>
-        <w:t>liye</w:t>
-      </w:r>
-      <w:proofErr w:type="spellEnd"/>
+      <w:r>
+        <w:t>package .json humara metadata store karta hai.aur uss par kitne dependenices hai iss file ki madad se hum apne project kokisi se bhi share kar sakte hai toh yeh json file bht important hai react ke liye</w:t>
+      </w:r>
     </w:p>
     <w:p>
       <w:r>
@@ -721,69 +527,8 @@
       </w:r>
     </w:p>
     <w:p>
-      <w:proofErr w:type="gramStart"/>
-      <w:r>
-        <w:t>react</w:t>
-      </w:r>
-      <w:proofErr w:type="gramEnd"/>
-      <w:r>
-        <w:t xml:space="preserve"> </w:t>
-      </w:r>
-      <w:proofErr w:type="spellStart"/>
-      <w:r>
-        <w:t>ke</w:t>
-      </w:r>
-      <w:proofErr w:type="spellEnd"/>
-      <w:r>
-        <w:t xml:space="preserve"> </w:t>
-      </w:r>
-      <w:proofErr w:type="spellStart"/>
-      <w:r>
-        <w:t>liye</w:t>
-      </w:r>
-      <w:proofErr w:type="spellEnd"/>
-      <w:r>
-        <w:t xml:space="preserve"> hum eek server </w:t>
-      </w:r>
-      <w:proofErr w:type="spellStart"/>
-      <w:r>
-        <w:t>chaiye</w:t>
-      </w:r>
-      <w:proofErr w:type="spellEnd"/>
-      <w:r>
-        <w:t xml:space="preserve"> </w:t>
-      </w:r>
-      <w:proofErr w:type="spellStart"/>
-      <w:r>
-        <w:t>jiska</w:t>
-      </w:r>
-      <w:proofErr w:type="spellEnd"/>
-      <w:r>
-        <w:t xml:space="preserve"> </w:t>
-      </w:r>
-      <w:proofErr w:type="spellStart"/>
-      <w:r>
-        <w:t>nam</w:t>
-      </w:r>
-      <w:proofErr w:type="spellEnd"/>
-      <w:r>
-        <w:t xml:space="preserve"> </w:t>
-      </w:r>
-      <w:proofErr w:type="spellStart"/>
-      <w:r>
-        <w:t>npm</w:t>
-      </w:r>
-      <w:proofErr w:type="spellEnd"/>
-      <w:r>
-        <w:t xml:space="preserve"> </w:t>
-      </w:r>
-      <w:proofErr w:type="spellStart"/>
-      <w:r>
-        <w:t>hai</w:t>
-      </w:r>
-      <w:proofErr w:type="spellEnd"/>
-      <w:r>
-        <w:t xml:space="preserve"> </w:t>
+      <w:r>
+        <w:t xml:space="preserve">react ke liye hum eek server chaiye jiska nam npm hai </w:t>
       </w:r>
     </w:p>
     <w:p>
@@ -831,53 +576,9 @@
       </w:r>
     </w:p>
     <w:p>
-      <w:proofErr w:type="spellStart"/>
-      <w:proofErr w:type="gramStart"/>
-      <w:r>
-        <w:t>npm</w:t>
-      </w:r>
-      <w:proofErr w:type="spellEnd"/>
-      <w:proofErr w:type="gramEnd"/>
-      <w:r>
-        <w:t xml:space="preserve"> start </w:t>
-      </w:r>
-      <w:proofErr w:type="spellStart"/>
-      <w:r>
-        <w:t>karne</w:t>
-      </w:r>
-      <w:proofErr w:type="spellEnd"/>
-      <w:r>
-        <w:t xml:space="preserve"> par </w:t>
-      </w:r>
-      <w:proofErr w:type="spellStart"/>
-      <w:r>
-        <w:t>hume</w:t>
-      </w:r>
-      <w:proofErr w:type="spellEnd"/>
-      <w:r>
-        <w:t xml:space="preserve"> localhost3000 open </w:t>
-      </w:r>
-      <w:proofErr w:type="spellStart"/>
-      <w:r>
-        <w:t>karke</w:t>
-      </w:r>
-      <w:proofErr w:type="spellEnd"/>
-      <w:r>
-        <w:t xml:space="preserve"> </w:t>
-      </w:r>
-      <w:proofErr w:type="spellStart"/>
-      <w:r>
-        <w:t>deta</w:t>
-      </w:r>
-      <w:proofErr w:type="spellEnd"/>
-      <w:r>
-        <w:t xml:space="preserve"> </w:t>
-      </w:r>
-      <w:proofErr w:type="spellStart"/>
-      <w:r>
-        <w:t>hai</w:t>
-      </w:r>
-      <w:proofErr w:type="spellEnd"/>
+      <w:r>
+        <w:t>npm start karne par hume localhost3000 open karke deta hai</w:t>
+      </w:r>
     </w:p>
     <w:p>
       <w:r>
@@ -923,66 +624,16 @@
       </w:r>
     </w:p>
     <w:p>
-      <w:proofErr w:type="gramStart"/>
-      <w:r>
-        <w:t>now</w:t>
-      </w:r>
-      <w:proofErr w:type="gramEnd"/>
-      <w:r>
-        <w:t xml:space="preserve"> start react code:</w:t>
-      </w:r>
-    </w:p>
-    <w:p>
-      <w:proofErr w:type="gramStart"/>
-      <w:r>
-        <w:t>so</w:t>
-      </w:r>
-      <w:proofErr w:type="gramEnd"/>
-      <w:r>
-        <w:t xml:space="preserve"> for react </w:t>
-      </w:r>
-      <w:proofErr w:type="spellStart"/>
-      <w:r>
-        <w:t>hume</w:t>
-      </w:r>
-      <w:proofErr w:type="spellEnd"/>
-      <w:r>
-        <w:t xml:space="preserve"> do module </w:t>
-      </w:r>
-      <w:proofErr w:type="spellStart"/>
-      <w:r>
-        <w:t>hmesha</w:t>
-      </w:r>
-      <w:proofErr w:type="spellEnd"/>
-      <w:r>
-        <w:t xml:space="preserve"> import </w:t>
-      </w:r>
-      <w:proofErr w:type="spellStart"/>
-      <w:r>
-        <w:t>karane</w:t>
-      </w:r>
-      <w:proofErr w:type="spellEnd"/>
-      <w:r>
-        <w:t xml:space="preserve"> </w:t>
-      </w:r>
-      <w:proofErr w:type="spellStart"/>
-      <w:r>
-        <w:t>chaiye</w:t>
-      </w:r>
-      <w:proofErr w:type="spellEnd"/>
-      <w:r>
-        <w:t xml:space="preserve"> </w:t>
-      </w:r>
-      <w:r>
-        <w:t xml:space="preserve">then render function (render means </w:t>
-      </w:r>
-      <w:proofErr w:type="spellStart"/>
-      <w:r>
-        <w:t>dikhao</w:t>
-      </w:r>
-      <w:proofErr w:type="spellEnd"/>
-      <w:r>
-        <w:t>)</w:t>
+      <w:r>
+        <w:t>now start react code:</w:t>
+      </w:r>
+    </w:p>
+    <w:p>
+      <w:r>
+        <w:t xml:space="preserve">so for react hume do module hmesha import karane chaiye </w:t>
+      </w:r>
+      <w:r>
+        <w:t>then render function (render means dikhao)</w:t>
       </w:r>
     </w:p>
     <w:p>
@@ -1116,13 +767,8 @@
       </w:r>
     </w:p>
     <w:p>
-      <w:proofErr w:type="gramStart"/>
-      <w:r>
-        <w:t>with</w:t>
-      </w:r>
-      <w:proofErr w:type="gramEnd"/>
-      <w:r>
-        <w:t xml:space="preserve"> the help of babel we write the code in simple format</w:t>
+      <w:r>
+        <w:t>with the help of babel we write the code in simple format</w:t>
       </w:r>
     </w:p>
     <w:p>
@@ -1212,29 +858,8 @@
       </w:r>
     </w:p>
     <w:p>
-      <w:proofErr w:type="gramStart"/>
-      <w:r>
-        <w:t>introduction</w:t>
-      </w:r>
-      <w:proofErr w:type="gramEnd"/>
-      <w:r>
-        <w:t xml:space="preserve"> on JSX: </w:t>
-      </w:r>
-      <w:proofErr w:type="spellStart"/>
-      <w:r>
-        <w:t>jsx</w:t>
-      </w:r>
-      <w:proofErr w:type="spellEnd"/>
-      <w:r>
-        <w:t xml:space="preserve"> full form is </w:t>
-      </w:r>
-      <w:proofErr w:type="spellStart"/>
-      <w:r>
-        <w:t>javascript</w:t>
-      </w:r>
-      <w:proofErr w:type="spellEnd"/>
-      <w:r>
-        <w:t xml:space="preserve"> extension or java script XML</w:t>
+      <w:r>
+        <w:t>introduction on JSX: jsx full form is javascript extension or java script XML</w:t>
       </w:r>
     </w:p>
     <w:p>
@@ -1321,183 +946,11 @@
       </w:r>
     </w:p>
     <w:p>
-      <w:proofErr w:type="gramStart"/>
-      <w:r>
-        <w:t>this</w:t>
-      </w:r>
-      <w:proofErr w:type="gramEnd"/>
-      <w:r>
-        <w:t xml:space="preserve"> is not a html in react it is a JSX. </w:t>
-      </w:r>
-      <w:proofErr w:type="spellStart"/>
-      <w:proofErr w:type="gramStart"/>
-      <w:r>
-        <w:t>agarhume</w:t>
-      </w:r>
-      <w:proofErr w:type="spellEnd"/>
-      <w:proofErr w:type="gramEnd"/>
-      <w:r>
-        <w:t xml:space="preserve"> </w:t>
-      </w:r>
-      <w:proofErr w:type="spellStart"/>
-      <w:r>
-        <w:t>jsx</w:t>
-      </w:r>
-      <w:proofErr w:type="spellEnd"/>
-      <w:r>
-        <w:t xml:space="preserve"> </w:t>
-      </w:r>
-      <w:proofErr w:type="spellStart"/>
-      <w:r>
-        <w:t>ko</w:t>
-      </w:r>
-      <w:proofErr w:type="spellEnd"/>
-      <w:r>
-        <w:t xml:space="preserve"> import </w:t>
-      </w:r>
-      <w:proofErr w:type="spellStart"/>
-      <w:r>
-        <w:t>karna</w:t>
-      </w:r>
-      <w:proofErr w:type="spellEnd"/>
-      <w:r>
-        <w:t xml:space="preserve"> ho </w:t>
-      </w:r>
-      <w:proofErr w:type="spellStart"/>
-      <w:r>
-        <w:t>toh</w:t>
-      </w:r>
-      <w:proofErr w:type="spellEnd"/>
-      <w:r>
-        <w:t xml:space="preserve"> </w:t>
-      </w:r>
-      <w:proofErr w:type="spellStart"/>
-      <w:r>
-        <w:t>hume</w:t>
-      </w:r>
-      <w:proofErr w:type="spellEnd"/>
-      <w:r>
-        <w:t xml:space="preserve"> react module </w:t>
-      </w:r>
-      <w:proofErr w:type="spellStart"/>
-      <w:r>
-        <w:t>ko</w:t>
-      </w:r>
-      <w:proofErr w:type="spellEnd"/>
-      <w:r>
-        <w:t xml:space="preserve"> import </w:t>
-      </w:r>
-      <w:proofErr w:type="spellStart"/>
-      <w:r>
-        <w:t>karna</w:t>
-      </w:r>
-      <w:proofErr w:type="spellEnd"/>
-      <w:r>
-        <w:t xml:space="preserve"> hi </w:t>
-      </w:r>
-      <w:proofErr w:type="spellStart"/>
-      <w:r>
-        <w:t>hota</w:t>
-      </w:r>
-      <w:proofErr w:type="spellEnd"/>
-      <w:r>
-        <w:t xml:space="preserve"> </w:t>
-      </w:r>
-      <w:proofErr w:type="spellStart"/>
-      <w:r>
-        <w:t>hai</w:t>
-      </w:r>
-      <w:proofErr w:type="spellEnd"/>
-      <w:r>
-        <w:t xml:space="preserve">. </w:t>
-      </w:r>
-      <w:proofErr w:type="gramStart"/>
-      <w:r>
-        <w:t>hum</w:t>
-      </w:r>
-      <w:proofErr w:type="gramEnd"/>
-      <w:r>
-        <w:t xml:space="preserve"> react </w:t>
-      </w:r>
-      <w:proofErr w:type="spellStart"/>
-      <w:r>
-        <w:t>dom</w:t>
-      </w:r>
-      <w:proofErr w:type="spellEnd"/>
-      <w:r>
-        <w:t xml:space="preserve"> module </w:t>
-      </w:r>
-      <w:proofErr w:type="spellStart"/>
-      <w:r>
-        <w:t>ko</w:t>
-      </w:r>
-      <w:proofErr w:type="spellEnd"/>
-      <w:r>
-        <w:t xml:space="preserve"> </w:t>
-      </w:r>
-      <w:proofErr w:type="spellStart"/>
-      <w:r>
-        <w:t>isliye</w:t>
-      </w:r>
-      <w:proofErr w:type="spellEnd"/>
-      <w:r>
-        <w:t xml:space="preserve"> import </w:t>
-      </w:r>
-      <w:proofErr w:type="spellStart"/>
-      <w:r>
-        <w:t>karte</w:t>
-      </w:r>
-      <w:proofErr w:type="spellEnd"/>
-      <w:r>
-        <w:t xml:space="preserve"> </w:t>
-      </w:r>
-      <w:proofErr w:type="spellStart"/>
-      <w:r>
-        <w:t>hai</w:t>
-      </w:r>
-      <w:proofErr w:type="spellEnd"/>
-      <w:r>
-        <w:t xml:space="preserve"> </w:t>
-      </w:r>
-      <w:proofErr w:type="spellStart"/>
-      <w:r>
-        <w:t>kyuki</w:t>
-      </w:r>
-      <w:proofErr w:type="spellEnd"/>
-      <w:r>
-        <w:t xml:space="preserve"> </w:t>
-      </w:r>
-      <w:proofErr w:type="spellStart"/>
-      <w:r>
-        <w:t>hume</w:t>
-      </w:r>
-      <w:proofErr w:type="spellEnd"/>
-      <w:r>
-        <w:t xml:space="preserve"> render method </w:t>
-      </w:r>
-      <w:proofErr w:type="spellStart"/>
-      <w:r>
-        <w:t>ki</w:t>
-      </w:r>
-      <w:proofErr w:type="spellEnd"/>
-      <w:r>
-        <w:t xml:space="preserve"> </w:t>
-      </w:r>
-      <w:proofErr w:type="spellStart"/>
-      <w:r>
-        <w:t>jarurat</w:t>
-      </w:r>
-      <w:proofErr w:type="spellEnd"/>
-      <w:r>
-        <w:t xml:space="preserve"> </w:t>
-      </w:r>
-      <w:proofErr w:type="spellStart"/>
-      <w:r>
-        <w:t>hai</w:t>
-      </w:r>
-      <w:proofErr w:type="spellEnd"/>
-      <w:r>
-        <w:t>.</w:t>
+      <w:r>
+        <w:t>this is not a html in react it is a JSX. agarhume jsx ko import karna ho toh hume react module ko import karna hi hota hai</w:t>
+      </w:r>
+      <w:r>
+        <w:t>. hum react dom module ko isliye import karte hai kyuki hume render method ki jarurat hai.</w:t>
       </w:r>
     </w:p>
     <w:p>
@@ -1545,158 +998,13 @@
     </w:p>
     <w:p/>
     <w:p>
-      <w:proofErr w:type="spellStart"/>
-      <w:proofErr w:type="gramStart"/>
-      <w:r>
-        <w:t>jsx</w:t>
-      </w:r>
-      <w:proofErr w:type="spellEnd"/>
-      <w:proofErr w:type="gramEnd"/>
-      <w:r>
-        <w:t xml:space="preserve"> </w:t>
-      </w:r>
-      <w:proofErr w:type="spellStart"/>
-      <w:r>
-        <w:t>humare</w:t>
-      </w:r>
-      <w:proofErr w:type="spellEnd"/>
-      <w:r>
-        <w:t xml:space="preserve"> code </w:t>
-      </w:r>
-      <w:proofErr w:type="spellStart"/>
-      <w:r>
-        <w:t>ko</w:t>
-      </w:r>
-      <w:proofErr w:type="spellEnd"/>
-      <w:r>
-        <w:t xml:space="preserve"> </w:t>
-      </w:r>
-      <w:proofErr w:type="spellStart"/>
-      <w:r>
-        <w:t>complie</w:t>
-      </w:r>
-      <w:proofErr w:type="spellEnd"/>
-      <w:r>
-        <w:t xml:space="preserve"> </w:t>
-      </w:r>
-      <w:proofErr w:type="spellStart"/>
-      <w:r>
-        <w:t>karke</w:t>
-      </w:r>
-      <w:proofErr w:type="spellEnd"/>
-      <w:r>
-        <w:t xml:space="preserve"> </w:t>
-      </w:r>
-      <w:proofErr w:type="spellStart"/>
-      <w:r>
-        <w:t>ek</w:t>
-      </w:r>
-      <w:proofErr w:type="spellEnd"/>
-      <w:r>
-        <w:t xml:space="preserve"> line </w:t>
-      </w:r>
-      <w:proofErr w:type="spellStart"/>
-      <w:r>
-        <w:t>ke</w:t>
-      </w:r>
-      <w:proofErr w:type="spellEnd"/>
-      <w:r>
-        <w:t xml:space="preserve"> code me convert </w:t>
-      </w:r>
-      <w:proofErr w:type="spellStart"/>
-      <w:r>
-        <w:t>karta</w:t>
-      </w:r>
-      <w:proofErr w:type="spellEnd"/>
-      <w:r>
-        <w:t xml:space="preserve"> </w:t>
-      </w:r>
-      <w:proofErr w:type="spellStart"/>
-      <w:r>
-        <w:t>hai</w:t>
-      </w:r>
-      <w:proofErr w:type="spellEnd"/>
-    </w:p>
-    <w:p>
-      <w:proofErr w:type="gramStart"/>
-      <w:r>
-        <w:t>render</w:t>
-      </w:r>
-      <w:proofErr w:type="gramEnd"/>
-      <w:r>
-        <w:t xml:space="preserve"> </w:t>
-      </w:r>
-      <w:proofErr w:type="spellStart"/>
-      <w:r>
-        <w:t>ke</w:t>
-      </w:r>
-      <w:proofErr w:type="spellEnd"/>
-      <w:r>
-        <w:t xml:space="preserve"> </w:t>
-      </w:r>
-      <w:proofErr w:type="spellStart"/>
-      <w:r>
-        <w:t>anadar</w:t>
-      </w:r>
-      <w:proofErr w:type="spellEnd"/>
-      <w:r>
-        <w:t xml:space="preserve"> multiple </w:t>
-      </w:r>
-      <w:proofErr w:type="spellStart"/>
-      <w:r>
-        <w:t>jsx</w:t>
-      </w:r>
-      <w:proofErr w:type="spellEnd"/>
-      <w:r>
-        <w:t xml:space="preserve"> </w:t>
-      </w:r>
-      <w:proofErr w:type="spellStart"/>
-      <w:r>
-        <w:t>ko</w:t>
-      </w:r>
-      <w:proofErr w:type="spellEnd"/>
-      <w:r>
-        <w:t xml:space="preserve"> enter </w:t>
-      </w:r>
-      <w:proofErr w:type="spellStart"/>
-      <w:r>
-        <w:t>karna</w:t>
-      </w:r>
-      <w:proofErr w:type="spellEnd"/>
-      <w:r>
-        <w:t xml:space="preserve"> ha otoh hum use wrap </w:t>
-      </w:r>
-      <w:proofErr w:type="spellStart"/>
-      <w:r>
-        <w:t>karte</w:t>
-      </w:r>
-      <w:proofErr w:type="spellEnd"/>
-      <w:r>
-        <w:t xml:space="preserve"> </w:t>
-      </w:r>
-      <w:proofErr w:type="spellStart"/>
-      <w:r>
-        <w:t>hai</w:t>
-      </w:r>
-      <w:proofErr w:type="spellEnd"/>
-      <w:r>
-        <w:t xml:space="preserve"> div </w:t>
-      </w:r>
-      <w:proofErr w:type="spellStart"/>
-      <w:r>
-        <w:t>ke</w:t>
-      </w:r>
-      <w:proofErr w:type="spellEnd"/>
-      <w:r>
-        <w:t xml:space="preserve"> </w:t>
-      </w:r>
-      <w:proofErr w:type="spellStart"/>
-      <w:r>
-        <w:t>andar</w:t>
-      </w:r>
-      <w:proofErr w:type="spellEnd"/>
-      <w:r>
-        <w:t>.</w:t>
+      <w:r>
+        <w:t>jsx humare code ko complie karke ek line ke code me convert karta hai</w:t>
+      </w:r>
+    </w:p>
+    <w:p>
+      <w:r>
+        <w:t>render ke anadar multiple jsx ko enter karna ha otoh hum use wrap karte hai div ke andar.</w:t>
       </w:r>
     </w:p>
     <w:p>
@@ -1743,77 +1051,8 @@
       </w:r>
     </w:p>
     <w:p>
-      <w:proofErr w:type="gramStart"/>
-      <w:r>
-        <w:t>agar</w:t>
-      </w:r>
-      <w:proofErr w:type="gramEnd"/>
-      <w:r>
-        <w:t xml:space="preserve"> div </w:t>
-      </w:r>
-      <w:proofErr w:type="spellStart"/>
-      <w:r>
-        <w:t>nahi</w:t>
-      </w:r>
-      <w:proofErr w:type="spellEnd"/>
-      <w:r>
-        <w:t xml:space="preserve"> </w:t>
-      </w:r>
-      <w:proofErr w:type="spellStart"/>
-      <w:r>
-        <w:t>lagana</w:t>
-      </w:r>
-      <w:proofErr w:type="spellEnd"/>
-      <w:r>
-        <w:t xml:space="preserve"> ho </w:t>
-      </w:r>
-      <w:proofErr w:type="spellStart"/>
-      <w:r>
-        <w:t>toh</w:t>
-      </w:r>
-      <w:proofErr w:type="spellEnd"/>
-      <w:r>
-        <w:t xml:space="preserve"> hum as </w:t>
-      </w:r>
-      <w:proofErr w:type="spellStart"/>
-      <w:r>
-        <w:t>a</w:t>
-      </w:r>
-      <w:proofErr w:type="spellEnd"/>
-      <w:r>
-        <w:t xml:space="preserve"> array </w:t>
-      </w:r>
-      <w:proofErr w:type="spellStart"/>
-      <w:r>
-        <w:t>bhi</w:t>
-      </w:r>
-      <w:proofErr w:type="spellEnd"/>
-      <w:r>
-        <w:t xml:space="preserve"> pass </w:t>
-      </w:r>
-      <w:proofErr w:type="spellStart"/>
-      <w:r>
-        <w:t>kar</w:t>
-      </w:r>
-      <w:proofErr w:type="spellEnd"/>
-      <w:r>
-        <w:t xml:space="preserve"> </w:t>
-      </w:r>
-      <w:proofErr w:type="spellStart"/>
-      <w:r>
-        <w:t>sakte</w:t>
-      </w:r>
-      <w:proofErr w:type="spellEnd"/>
-      <w:r>
-        <w:t xml:space="preserve"> </w:t>
-      </w:r>
-      <w:proofErr w:type="spellStart"/>
-      <w:r>
-        <w:t>hai</w:t>
-      </w:r>
-      <w:proofErr w:type="spellEnd"/>
-      <w:r>
-        <w:t>.</w:t>
+      <w:r>
+        <w:t>agar div nahi lagana ho toh hum as a array bhi pass kar sakte hai.</w:t>
       </w:r>
     </w:p>
     <w:p>
@@ -1862,135 +1101,7 @@
     <w:p>
       <w:r>
         <w:lastRenderedPageBreak/>
-        <w:t xml:space="preserve">React Fragment: </w:t>
-      </w:r>
-      <w:proofErr w:type="spellStart"/>
-      <w:r>
-        <w:t>isko</w:t>
-      </w:r>
-      <w:proofErr w:type="spellEnd"/>
-      <w:r>
-        <w:t xml:space="preserve"> </w:t>
-      </w:r>
-      <w:proofErr w:type="spellStart"/>
-      <w:r>
-        <w:t>bhi</w:t>
-      </w:r>
-      <w:proofErr w:type="spellEnd"/>
-      <w:r>
-        <w:t xml:space="preserve"> hum use </w:t>
-      </w:r>
-      <w:proofErr w:type="spellStart"/>
-      <w:r>
-        <w:t>kar</w:t>
-      </w:r>
-      <w:proofErr w:type="spellEnd"/>
-      <w:r>
-        <w:t xml:space="preserve"> </w:t>
-      </w:r>
-      <w:proofErr w:type="spellStart"/>
-      <w:r>
-        <w:t>sakte</w:t>
-      </w:r>
-      <w:proofErr w:type="spellEnd"/>
-      <w:r>
-        <w:t xml:space="preserve"> </w:t>
-      </w:r>
-      <w:proofErr w:type="spellStart"/>
-      <w:r>
-        <w:t>hai</w:t>
-      </w:r>
-      <w:proofErr w:type="spellEnd"/>
-      <w:r>
-        <w:t xml:space="preserve"> div and array </w:t>
-      </w:r>
-      <w:proofErr w:type="spellStart"/>
-      <w:r>
-        <w:t>ki</w:t>
-      </w:r>
-      <w:proofErr w:type="spellEnd"/>
-      <w:r>
-        <w:t xml:space="preserve"> </w:t>
-      </w:r>
-      <w:proofErr w:type="spellStart"/>
-      <w:r>
-        <w:t>jagah</w:t>
-      </w:r>
-      <w:proofErr w:type="spellEnd"/>
-      <w:r>
-        <w:t xml:space="preserve"> because react fragment se extra div remove ho </w:t>
-      </w:r>
-      <w:proofErr w:type="spellStart"/>
-      <w:r>
-        <w:t>jata</w:t>
-      </w:r>
-      <w:proofErr w:type="spellEnd"/>
-      <w:r>
-        <w:t xml:space="preserve"> </w:t>
-      </w:r>
-      <w:proofErr w:type="spellStart"/>
-      <w:r>
-        <w:t>hai</w:t>
-      </w:r>
-      <w:proofErr w:type="spellEnd"/>
-      <w:r>
-        <w:t xml:space="preserve"> </w:t>
-      </w:r>
-      <w:proofErr w:type="spellStart"/>
-      <w:r>
-        <w:t>aur</w:t>
-      </w:r>
-      <w:proofErr w:type="spellEnd"/>
-      <w:r>
-        <w:t xml:space="preserve"> </w:t>
-      </w:r>
-      <w:proofErr w:type="spellStart"/>
-      <w:r>
-        <w:t>hmare</w:t>
-      </w:r>
-      <w:proofErr w:type="spellEnd"/>
-      <w:r>
-        <w:t xml:space="preserve"> code </w:t>
-      </w:r>
-      <w:proofErr w:type="spellStart"/>
-      <w:r>
-        <w:t>ki</w:t>
-      </w:r>
-      <w:proofErr w:type="spellEnd"/>
-      <w:r>
-        <w:t xml:space="preserve"> speed </w:t>
-      </w:r>
-      <w:proofErr w:type="spellStart"/>
-      <w:r>
-        <w:t>aur</w:t>
-      </w:r>
-      <w:proofErr w:type="spellEnd"/>
-      <w:r>
-        <w:t xml:space="preserve"> fast ho </w:t>
-      </w:r>
-      <w:proofErr w:type="spellStart"/>
-      <w:r>
-        <w:t>jati</w:t>
-      </w:r>
-      <w:proofErr w:type="spellEnd"/>
-      <w:r>
-        <w:t xml:space="preserve"> </w:t>
-      </w:r>
-      <w:proofErr w:type="spellStart"/>
-      <w:r>
-        <w:t>hai</w:t>
-      </w:r>
-      <w:proofErr w:type="spellEnd"/>
-      <w:r>
-        <w:t xml:space="preserve"> and </w:t>
-      </w:r>
-      <w:proofErr w:type="gramStart"/>
-      <w:r>
-        <w:t>its</w:t>
-      </w:r>
-      <w:proofErr w:type="gramEnd"/>
-      <w:r>
-        <w:t xml:space="preserve"> consume less memory.</w:t>
+        <w:t>React Fragment: isko bhi hum use kar sakte hai div and array ki jagah because react fragment se extra div remove ho jata hai aur hmare code ki speed aur fast ho jati hai and its consume less memory.</w:t>
       </w:r>
     </w:p>
     <w:p>
@@ -2037,95 +1148,8 @@
       </w:r>
     </w:p>
     <w:p>
-      <w:proofErr w:type="spellStart"/>
-      <w:proofErr w:type="gramStart"/>
-      <w:r>
-        <w:t>aga</w:t>
-      </w:r>
-      <w:proofErr w:type="spellEnd"/>
-      <w:proofErr w:type="gramEnd"/>
-      <w:r>
-        <w:t xml:space="preserve"> hum react fragment </w:t>
-      </w:r>
-      <w:proofErr w:type="spellStart"/>
-      <w:r>
-        <w:t>nahi</w:t>
-      </w:r>
-      <w:proofErr w:type="spellEnd"/>
-      <w:r>
-        <w:t xml:space="preserve"> </w:t>
-      </w:r>
-      <w:proofErr w:type="spellStart"/>
-      <w:r>
-        <w:t>likh</w:t>
-      </w:r>
-      <w:proofErr w:type="spellEnd"/>
-      <w:r>
-        <w:t xml:space="preserve"> pa </w:t>
-      </w:r>
-      <w:proofErr w:type="spellStart"/>
-      <w:r>
-        <w:t>rahe</w:t>
-      </w:r>
-      <w:proofErr w:type="spellEnd"/>
-      <w:r>
-        <w:t xml:space="preserve"> </w:t>
-      </w:r>
-      <w:proofErr w:type="spellStart"/>
-      <w:r>
-        <w:t>toh</w:t>
-      </w:r>
-      <w:proofErr w:type="spellEnd"/>
-      <w:r>
-        <w:t xml:space="preserve"> simply hum &lt;&gt; &lt;/&gt; </w:t>
-      </w:r>
-      <w:proofErr w:type="spellStart"/>
-      <w:r>
-        <w:t>yeh</w:t>
-      </w:r>
-      <w:proofErr w:type="spellEnd"/>
-      <w:r>
-        <w:t xml:space="preserve"> hi </w:t>
-      </w:r>
-      <w:proofErr w:type="spellStart"/>
-      <w:r>
-        <w:t>likh</w:t>
-      </w:r>
-      <w:proofErr w:type="spellEnd"/>
-      <w:r>
-        <w:t xml:space="preserve"> </w:t>
-      </w:r>
-      <w:proofErr w:type="spellStart"/>
-      <w:r>
-        <w:t>kar</w:t>
-      </w:r>
-      <w:proofErr w:type="spellEnd"/>
-      <w:r>
-        <w:t xml:space="preserve"> </w:t>
-      </w:r>
-      <w:proofErr w:type="spellStart"/>
-      <w:r>
-        <w:t>chor</w:t>
-      </w:r>
-      <w:proofErr w:type="spellEnd"/>
-      <w:r>
-        <w:t xml:space="preserve"> </w:t>
-      </w:r>
-      <w:proofErr w:type="spellStart"/>
-      <w:r>
-        <w:t>sakte</w:t>
-      </w:r>
-      <w:proofErr w:type="spellEnd"/>
-      <w:r>
-        <w:t xml:space="preserve"> </w:t>
-      </w:r>
-      <w:proofErr w:type="spellStart"/>
-      <w:r>
-        <w:t>hai</w:t>
-      </w:r>
-      <w:proofErr w:type="spellEnd"/>
-      <w:r>
-        <w:t xml:space="preserve"> </w:t>
+      <w:r>
+        <w:t xml:space="preserve">aga hum react fragment nahi likh pa rahe toh simply hum &lt;&gt; &lt;/&gt; yeh hi likh kar chor sakte hai </w:t>
       </w:r>
     </w:p>
     <w:p>
@@ -2494,13 +1518,8 @@
       </w:r>
     </w:p>
     <w:p>
-      <w:proofErr w:type="gramStart"/>
-      <w:r>
-        <w:t>using</w:t>
-      </w:r>
-      <w:proofErr w:type="gramEnd"/>
-      <w:r>
-        <w:t xml:space="preserve"> underscore we move to next page.</w:t>
+      <w:r>
+        <w:t>using underscore we move to next page.</w:t>
       </w:r>
     </w:p>
     <w:p>
@@ -2683,85 +1702,8 @@
       </w:r>
     </w:p>
     <w:p>
-      <w:proofErr w:type="gramStart"/>
-      <w:r>
-        <w:t>in</w:t>
-      </w:r>
-      <w:proofErr w:type="gramEnd"/>
-      <w:r>
-        <w:t xml:space="preserve"> react we don’t use class because react </w:t>
-      </w:r>
-      <w:proofErr w:type="spellStart"/>
-      <w:r>
-        <w:t>ke</w:t>
-      </w:r>
-      <w:proofErr w:type="spellEnd"/>
-      <w:r>
-        <w:t xml:space="preserve"> pass class already reserve </w:t>
-      </w:r>
-      <w:proofErr w:type="spellStart"/>
-      <w:r>
-        <w:t>hai</w:t>
-      </w:r>
-      <w:proofErr w:type="spellEnd"/>
-      <w:r>
-        <w:t xml:space="preserve"> </w:t>
-      </w:r>
-      <w:proofErr w:type="spellStart"/>
-      <w:r>
-        <w:t>toh</w:t>
-      </w:r>
-      <w:proofErr w:type="spellEnd"/>
-      <w:r>
-        <w:t xml:space="preserve"> hum class </w:t>
-      </w:r>
-      <w:proofErr w:type="spellStart"/>
-      <w:r>
-        <w:t>ki</w:t>
-      </w:r>
-      <w:proofErr w:type="spellEnd"/>
-      <w:r>
-        <w:t xml:space="preserve"> </w:t>
-      </w:r>
-      <w:proofErr w:type="spellStart"/>
-      <w:r>
-        <w:t>jagah</w:t>
-      </w:r>
-      <w:proofErr w:type="spellEnd"/>
-      <w:r>
-        <w:t xml:space="preserve"> </w:t>
-      </w:r>
-      <w:proofErr w:type="spellStart"/>
-      <w:r>
-        <w:t>className</w:t>
-      </w:r>
-      <w:proofErr w:type="spellEnd"/>
-      <w:r>
-        <w:t xml:space="preserve"> </w:t>
-      </w:r>
-      <w:proofErr w:type="spellStart"/>
-      <w:r>
-        <w:t>kar</w:t>
-      </w:r>
-      <w:proofErr w:type="spellEnd"/>
-      <w:r>
-        <w:t xml:space="preserve"> </w:t>
-      </w:r>
-      <w:proofErr w:type="spellStart"/>
-      <w:r>
-        <w:t>sakte</w:t>
-      </w:r>
-      <w:proofErr w:type="spellEnd"/>
-      <w:r>
-        <w:t xml:space="preserve"> </w:t>
-      </w:r>
-      <w:proofErr w:type="spellStart"/>
-      <w:r>
-        <w:t>hai</w:t>
-      </w:r>
-      <w:proofErr w:type="spellEnd"/>
-      <w:r>
-        <w:t xml:space="preserve"> .</w:t>
+      <w:r>
+        <w:t>in react we don’t use class because react ke pass class already reserve hai toh hum class ki jagah className kar sakte hai .</w:t>
       </w:r>
     </w:p>
     <w:p>
@@ -2770,29 +1712,8 @@
       </w:r>
     </w:p>
     <w:p>
-      <w:proofErr w:type="gramStart"/>
-      <w:r>
-        <w:t>first</w:t>
-      </w:r>
-      <w:proofErr w:type="gramEnd"/>
-      <w:r>
-        <w:t xml:space="preserve"> we need to </w:t>
-      </w:r>
-      <w:proofErr w:type="spellStart"/>
-      <w:r>
-        <w:t>seacrch</w:t>
-      </w:r>
-      <w:proofErr w:type="spellEnd"/>
-      <w:r>
-        <w:t xml:space="preserve"> in browser google font and then copy the google font link and paste it into index.html(head) part and then </w:t>
-      </w:r>
-      <w:proofErr w:type="spellStart"/>
-      <w:r>
-        <w:t>css</w:t>
-      </w:r>
-      <w:proofErr w:type="spellEnd"/>
-      <w:r>
-        <w:t xml:space="preserve"> font copy and paste it into index.css file.</w:t>
+      <w:r>
+        <w:t>first we need to seacrch in browser google font and then copy the google font link and paste it into index.html(head) part and then css font copy and paste it into index.css file.</w:t>
       </w:r>
     </w:p>
     <w:p>
@@ -2926,7 +1847,6 @@
       </w:r>
     </w:p>
     <w:p>
-      <w:bookmarkStart w:id="0" w:name="_GoBack"/>
       <w:r>
         <w:rPr>
           <w:noProof/>
@@ -2969,6 +1889,12 @@
           </wp:inline>
         </w:drawing>
       </w:r>
+    </w:p>
+    <w:p>
+      <w:r>
+        <w:t xml:space="preserve">INLINE CSS: </w:t>
+      </w:r>
+      <w:bookmarkStart w:id="0" w:name="_GoBack"/>
       <w:bookmarkEnd w:id="0"/>
     </w:p>
     <w:sectPr>

</xml_diff>